<commit_message>
updated scenario and plan, started to add some slides
</commit_message>
<xml_diff>
--- a/effective_sketches/Plan.docx
+++ b/effective_sketches/Plan.docx
@@ -13,6 +13,38 @@
     <w:p/>
     <w:p>
       <w:pPr>
+        <w:rPr>
+          <w:b/>
+        </w:rPr>
+      </w:pPr>
+      <w:r>
+        <w:rPr>
+          <w:b/>
+        </w:rPr>
+        <w:t xml:space="preserve">Session 1 </w:t>
+      </w:r>
+      <w:r>
+        <w:t>(1 hour)</w:t>
+      </w:r>
+      <w:r>
+        <w:t xml:space="preserve"> </w:t>
+      </w:r>
+      <w:r>
+        <w:t>–</w:t>
+      </w:r>
+      <w:r>
+        <w:t xml:space="preserve"> </w:t>
+      </w:r>
+      <w:r>
+        <w:rPr>
+          <w:b/>
+          <w:u w:val="single"/>
+        </w:rPr>
+        <w:t>Intro and initial attempt at scenario</w:t>
+      </w:r>
+    </w:p>
+    <w:p>
+      <w:pPr>
         <w:pStyle w:val="ListParagraph"/>
         <w:numPr>
           <w:ilvl w:val="0"/>
@@ -178,6 +210,32 @@
     <w:p>
       <w:pPr>
         <w:pStyle w:val="ListParagraph"/>
+      </w:pPr>
+    </w:p>
+    <w:p>
+      <w:r>
+        <w:rPr>
+          <w:b/>
+        </w:rPr>
+        <w:t xml:space="preserve">Session 2 </w:t>
+      </w:r>
+      <w:r>
+        <w:t>(1 hour)</w:t>
+      </w:r>
+      <w:r>
+        <w:t xml:space="preserve"> – </w:t>
+      </w:r>
+      <w:r>
+        <w:rPr>
+          <w:b/>
+          <w:u w:val="single"/>
+        </w:rPr>
+        <w:t>Critique of diagrams &amp; introduction to types of diagram</w:t>
+      </w:r>
+    </w:p>
+    <w:p>
+      <w:pPr>
+        <w:pStyle w:val="ListParagraph"/>
         <w:numPr>
           <w:ilvl w:val="0"/>
           <w:numId w:val="1"/>
@@ -202,6 +260,18 @@
         </w:numPr>
       </w:pPr>
       <w:r>
+        <w:t>3 good and bad things about each diagram</w:t>
+      </w:r>
+    </w:p>
+    <w:p>
+      <w:pPr>
+        <w:pStyle w:val="ListParagraph"/>
+        <w:numPr>
+          <w:ilvl w:val="1"/>
+          <w:numId w:val="1"/>
+        </w:numPr>
+      </w:pPr>
+      <w:r>
         <w:t>Ask them what they think is useful and not useful about each other’s diagrams</w:t>
       </w:r>
     </w:p>
@@ -226,7 +296,16 @@
         <w:rPr>
           <w:b/>
         </w:rPr>
-        <w:t>30 minutes</w:t>
+        <w:t>45</w:t>
+      </w:r>
+      <w:r>
+        <w:rPr>
+          <w:b/>
+        </w:rPr>
+        <w:t xml:space="preserve"> minutes</w:t>
+      </w:r>
+      <w:r>
+        <w:t xml:space="preserve"> (15 minutes per type of diagram)</w:t>
       </w:r>
     </w:p>
     <w:p>
@@ -258,8 +337,6 @@
       <w:r>
         <w:t xml:space="preserve"> – what is it (will it be)?</w:t>
       </w:r>
-      <w:bookmarkStart w:id="0" w:name="_GoBack"/>
-      <w:bookmarkEnd w:id="0"/>
     </w:p>
     <w:p>
       <w:pPr>
@@ -440,6 +517,79 @@
         <w:pStyle w:val="ListParagraph"/>
         <w:ind w:left="1440"/>
       </w:pPr>
+    </w:p>
+    <w:p>
+      <w:pPr>
+        <w:pStyle w:val="ListParagraph"/>
+        <w:numPr>
+          <w:ilvl w:val="1"/>
+          <w:numId w:val="1"/>
+        </w:numPr>
+      </w:pPr>
+      <w:r>
+        <w:t>Components diagram</w:t>
+      </w:r>
+    </w:p>
+    <w:p>
+      <w:pPr>
+        <w:pStyle w:val="ListParagraph"/>
+        <w:numPr>
+          <w:ilvl w:val="2"/>
+          <w:numId w:val="1"/>
+        </w:numPr>
+      </w:pPr>
+      <w:r>
+        <w:t>Shows you have thought a little how it might be implemented</w:t>
+      </w:r>
+    </w:p>
+    <w:p>
+      <w:pPr>
+        <w:pStyle w:val="ListParagraph"/>
+        <w:numPr>
+          <w:ilvl w:val="3"/>
+          <w:numId w:val="1"/>
+        </w:numPr>
+      </w:pPr>
+      <w:r>
+        <w:t>N-Tier</w:t>
+      </w:r>
+    </w:p>
+    <w:p>
+      <w:pPr>
+        <w:pStyle w:val="ListParagraph"/>
+        <w:numPr>
+          <w:ilvl w:val="3"/>
+          <w:numId w:val="1"/>
+        </w:numPr>
+      </w:pPr>
+      <w:r>
+        <w:t>CQRS</w:t>
+      </w:r>
+    </w:p>
+    <w:p>
+      <w:r>
+        <w:rPr>
+          <w:b/>
+        </w:rPr>
+        <w:t xml:space="preserve">Session 3 </w:t>
+      </w:r>
+      <w:r>
+        <w:t xml:space="preserve">(1 hour) – </w:t>
+      </w:r>
+      <w:r>
+        <w:rPr>
+          <w:b/>
+          <w:u w:val="single"/>
+        </w:rPr>
+        <w:t>Second attempt by teams</w:t>
+      </w:r>
+      <w:r>
+        <w:rPr>
+          <w:b/>
+          <w:u w:val="single"/>
+        </w:rPr>
+        <w:t xml:space="preserve"> and risk analysis</w:t>
+      </w:r>
     </w:p>
     <w:p>
       <w:pPr>
@@ -474,10 +624,7 @@
         </w:numPr>
       </w:pPr>
       <w:r>
-        <w:t>Ask the teams to identify risks using their diagrams</w:t>
-      </w:r>
-      <w:r>
-        <w:t xml:space="preserve"> – </w:t>
+        <w:t xml:space="preserve">Ask the teams to identify risks using their diagrams – </w:t>
       </w:r>
       <w:r>
         <w:rPr>
@@ -495,7 +642,6 @@
         </w:numPr>
       </w:pPr>
       <w:r>
-        <w:lastRenderedPageBreak/>
         <w:t>Post-its on their own drawing for 10 minutes</w:t>
       </w:r>
     </w:p>
@@ -546,7 +692,13 @@
         <w:rPr>
           <w:b/>
         </w:rPr>
-        <w:t>20 minutes</w:t>
+        <w:t>15</w:t>
+      </w:r>
+      <w:r>
+        <w:rPr>
+          <w:b/>
+        </w:rPr>
+        <w:t xml:space="preserve"> minutes</w:t>
       </w:r>
     </w:p>
     <w:p>
@@ -573,6 +725,144 @@
         <w:t>Do they agree with the benefits outlined at the start?</w:t>
       </w:r>
     </w:p>
+    <w:p/>
+    <w:p>
+      <w:pPr>
+        <w:pStyle w:val="Heading2"/>
+      </w:pPr>
+      <w:r>
+        <w:t>Questions to ask them</w:t>
+      </w:r>
+    </w:p>
+    <w:p>
+      <w:pPr>
+        <w:pStyle w:val="ListParagraph"/>
+        <w:numPr>
+          <w:ilvl w:val="0"/>
+          <w:numId w:val="2"/>
+        </w:numPr>
+      </w:pPr>
+      <w:r>
+        <w:t>How do you ensure each of the functional requirements are met?</w:t>
+      </w:r>
+    </w:p>
+    <w:p>
+      <w:pPr>
+        <w:pStyle w:val="ListParagraph"/>
+        <w:numPr>
+          <w:ilvl w:val="0"/>
+          <w:numId w:val="2"/>
+        </w:numPr>
+      </w:pPr>
+      <w:r>
+        <w:t>How have you ensured each of the non-functional requirements have been met</w:t>
+      </w:r>
+    </w:p>
+    <w:p>
+      <w:pPr>
+        <w:pStyle w:val="ListParagraph"/>
+      </w:pPr>
+    </w:p>
+    <w:p>
+      <w:pPr>
+        <w:pStyle w:val="Heading2"/>
+      </w:pPr>
+      <w:r>
+        <w:t>Critiquing the diagrams</w:t>
+      </w:r>
+    </w:p>
+    <w:p/>
+    <w:p>
+      <w:pPr>
+        <w:pStyle w:val="Heading2"/>
+      </w:pPr>
+      <w:r>
+        <w:t>Materials</w:t>
+      </w:r>
+    </w:p>
+    <w:p>
+      <w:pPr>
+        <w:pStyle w:val="ListParagraph"/>
+        <w:numPr>
+          <w:ilvl w:val="0"/>
+          <w:numId w:val="3"/>
+        </w:numPr>
+      </w:pPr>
+      <w:r>
+        <w:t>Flip charts or</w:t>
+      </w:r>
+      <w:r>
+        <w:t xml:space="preserve"> big</w:t>
+      </w:r>
+      <w:r>
+        <w:t xml:space="preserve"> whiteboards – maximum of 4 per group</w:t>
+      </w:r>
+    </w:p>
+    <w:p>
+      <w:pPr>
+        <w:pStyle w:val="ListParagraph"/>
+        <w:numPr>
+          <w:ilvl w:val="0"/>
+          <w:numId w:val="3"/>
+        </w:numPr>
+      </w:pPr>
+      <w:r>
+        <w:t>Marker pens</w:t>
+      </w:r>
+    </w:p>
+    <w:p>
+      <w:pPr>
+        <w:pStyle w:val="ListParagraph"/>
+        <w:numPr>
+          <w:ilvl w:val="0"/>
+          <w:numId w:val="3"/>
+        </w:numPr>
+      </w:pPr>
+      <w:r>
+        <w:t>Post-it notes</w:t>
+      </w:r>
+    </w:p>
+    <w:p>
+      <w:pPr>
+        <w:pStyle w:val="ListParagraph"/>
+        <w:numPr>
+          <w:ilvl w:val="0"/>
+          <w:numId w:val="3"/>
+        </w:numPr>
+      </w:pPr>
+      <w:r>
+        <w:t>Camera to take photos</w:t>
+      </w:r>
+    </w:p>
+    <w:p>
+      <w:pPr>
+        <w:pStyle w:val="ListParagraph"/>
+        <w:numPr>
+          <w:ilvl w:val="0"/>
+          <w:numId w:val="3"/>
+        </w:numPr>
+      </w:pPr>
+      <w:r>
+        <w:t>Printed scenario/requirements sheets</w:t>
+      </w:r>
+      <w:bookmarkStart w:id="0" w:name="_GoBack"/>
+      <w:bookmarkEnd w:id="0"/>
+    </w:p>
+    <w:p>
+      <w:pPr>
+        <w:rPr>
+          <w:b/>
+        </w:rPr>
+      </w:pPr>
+    </w:p>
+    <w:p/>
+    <w:p>
+      <w:pPr>
+        <w:pStyle w:val="ListParagraph"/>
+      </w:pPr>
+    </w:p>
+    <w:p/>
+    <w:p/>
     <w:p>
       <w:pPr>
         <w:pStyle w:val="ListParagraph"/>
@@ -597,6 +887,119 @@
 <file path=word/numbering.xml><?xml version="1.0" encoding="utf-8"?>
 <w:numbering xmlns:wpc="http://schemas.microsoft.com/office/word/2010/wordprocessingCanvas" xmlns:mc="http://schemas.openxmlformats.org/markup-compatibility/2006" xmlns:o="urn:schemas-microsoft-com:office:office" xmlns:r="http://schemas.openxmlformats.org/officeDocument/2006/relationships" xmlns:m="http://schemas.openxmlformats.org/officeDocument/2006/math" xmlns:v="urn:schemas-microsoft-com:vml" xmlns:wp14="http://schemas.microsoft.com/office/word/2010/wordprocessingDrawing" xmlns:wp="http://schemas.openxmlformats.org/drawingml/2006/wordprocessingDrawing" xmlns:w10="urn:schemas-microsoft-com:office:word" xmlns:w="http://schemas.openxmlformats.org/wordprocessingml/2006/main" xmlns:w14="http://schemas.microsoft.com/office/word/2010/wordml" xmlns:wpg="http://schemas.microsoft.com/office/word/2010/wordprocessingGroup" xmlns:wpi="http://schemas.microsoft.com/office/word/2010/wordprocessingInk" xmlns:wne="http://schemas.microsoft.com/office/word/2006/wordml" xmlns:wps="http://schemas.microsoft.com/office/word/2010/wordprocessingShape" mc:Ignorable="w14 wp14">
   <w:abstractNum w:abstractNumId="0">
+    <w:nsid w:val="3AEB0D40"/>
+    <w:multiLevelType w:val="hybridMultilevel"/>
+    <w:tmpl w:val="FB6AC89C"/>
+    <w:lvl w:ilvl="0" w:tplc="08090001">
+      <w:start w:val="1"/>
+      <w:numFmt w:val="bullet"/>
+      <w:lvlText w:val=""/>
+      <w:lvlJc w:val="left"/>
+      <w:pPr>
+        <w:ind w:left="720" w:hanging="360"/>
+      </w:pPr>
+      <w:rPr>
+        <w:rFonts w:ascii="Symbol" w:hAnsi="Symbol" w:hint="default"/>
+      </w:rPr>
+    </w:lvl>
+    <w:lvl w:ilvl="1" w:tplc="08090003" w:tentative="1">
+      <w:start w:val="1"/>
+      <w:numFmt w:val="bullet"/>
+      <w:lvlText w:val="o"/>
+      <w:lvlJc w:val="left"/>
+      <w:pPr>
+        <w:ind w:left="1440" w:hanging="360"/>
+      </w:pPr>
+      <w:rPr>
+        <w:rFonts w:ascii="Courier New" w:hAnsi="Courier New" w:cs="Courier New" w:hint="default"/>
+      </w:rPr>
+    </w:lvl>
+    <w:lvl w:ilvl="2" w:tplc="08090005" w:tentative="1">
+      <w:start w:val="1"/>
+      <w:numFmt w:val="bullet"/>
+      <w:lvlText w:val=""/>
+      <w:lvlJc w:val="left"/>
+      <w:pPr>
+        <w:ind w:left="2160" w:hanging="360"/>
+      </w:pPr>
+      <w:rPr>
+        <w:rFonts w:ascii="Wingdings" w:hAnsi="Wingdings" w:hint="default"/>
+      </w:rPr>
+    </w:lvl>
+    <w:lvl w:ilvl="3" w:tplc="08090001" w:tentative="1">
+      <w:start w:val="1"/>
+      <w:numFmt w:val="bullet"/>
+      <w:lvlText w:val=""/>
+      <w:lvlJc w:val="left"/>
+      <w:pPr>
+        <w:ind w:left="2880" w:hanging="360"/>
+      </w:pPr>
+      <w:rPr>
+        <w:rFonts w:ascii="Symbol" w:hAnsi="Symbol" w:hint="default"/>
+      </w:rPr>
+    </w:lvl>
+    <w:lvl w:ilvl="4" w:tplc="08090003" w:tentative="1">
+      <w:start w:val="1"/>
+      <w:numFmt w:val="bullet"/>
+      <w:lvlText w:val="o"/>
+      <w:lvlJc w:val="left"/>
+      <w:pPr>
+        <w:ind w:left="3600" w:hanging="360"/>
+      </w:pPr>
+      <w:rPr>
+        <w:rFonts w:ascii="Courier New" w:hAnsi="Courier New" w:cs="Courier New" w:hint="default"/>
+      </w:rPr>
+    </w:lvl>
+    <w:lvl w:ilvl="5" w:tplc="08090005" w:tentative="1">
+      <w:start w:val="1"/>
+      <w:numFmt w:val="bullet"/>
+      <w:lvlText w:val=""/>
+      <w:lvlJc w:val="left"/>
+      <w:pPr>
+        <w:ind w:left="4320" w:hanging="360"/>
+      </w:pPr>
+      <w:rPr>
+        <w:rFonts w:ascii="Wingdings" w:hAnsi="Wingdings" w:hint="default"/>
+      </w:rPr>
+    </w:lvl>
+    <w:lvl w:ilvl="6" w:tplc="08090001" w:tentative="1">
+      <w:start w:val="1"/>
+      <w:numFmt w:val="bullet"/>
+      <w:lvlText w:val=""/>
+      <w:lvlJc w:val="left"/>
+      <w:pPr>
+        <w:ind w:left="5040" w:hanging="360"/>
+      </w:pPr>
+      <w:rPr>
+        <w:rFonts w:ascii="Symbol" w:hAnsi="Symbol" w:hint="default"/>
+      </w:rPr>
+    </w:lvl>
+    <w:lvl w:ilvl="7" w:tplc="08090003" w:tentative="1">
+      <w:start w:val="1"/>
+      <w:numFmt w:val="bullet"/>
+      <w:lvlText w:val="o"/>
+      <w:lvlJc w:val="left"/>
+      <w:pPr>
+        <w:ind w:left="5760" w:hanging="360"/>
+      </w:pPr>
+      <w:rPr>
+        <w:rFonts w:ascii="Courier New" w:hAnsi="Courier New" w:cs="Courier New" w:hint="default"/>
+      </w:rPr>
+    </w:lvl>
+    <w:lvl w:ilvl="8" w:tplc="08090005" w:tentative="1">
+      <w:start w:val="1"/>
+      <w:numFmt w:val="bullet"/>
+      <w:lvlText w:val=""/>
+      <w:lvlJc w:val="left"/>
+      <w:pPr>
+        <w:ind w:left="6480" w:hanging="360"/>
+      </w:pPr>
+      <w:rPr>
+        <w:rFonts w:ascii="Wingdings" w:hAnsi="Wingdings" w:hint="default"/>
+      </w:rPr>
+    </w:lvl>
+  </w:abstractNum>
+  <w:abstractNum w:abstractNumId="1">
     <w:nsid w:val="3D576F8E"/>
     <w:multiLevelType w:val="hybridMultilevel"/>
     <w:tmpl w:val="E9948264"/>
@@ -627,7 +1030,7 @@
         <w:ind w:left="2160" w:hanging="180"/>
       </w:pPr>
     </w:lvl>
-    <w:lvl w:ilvl="3" w:tplc="0809000F" w:tentative="1">
+    <w:lvl w:ilvl="3" w:tplc="0809000F">
       <w:start w:val="1"/>
       <w:numFmt w:val="decimal"/>
       <w:lvlText w:val="%4."/>
@@ -682,8 +1085,127 @@
       </w:pPr>
     </w:lvl>
   </w:abstractNum>
+  <w:abstractNum w:abstractNumId="2">
+    <w:nsid w:val="7A7D64FA"/>
+    <w:multiLevelType w:val="hybridMultilevel"/>
+    <w:tmpl w:val="154AFE64"/>
+    <w:lvl w:ilvl="0" w:tplc="08090001">
+      <w:start w:val="1"/>
+      <w:numFmt w:val="bullet"/>
+      <w:lvlText w:val=""/>
+      <w:lvlJc w:val="left"/>
+      <w:pPr>
+        <w:ind w:left="720" w:hanging="360"/>
+      </w:pPr>
+      <w:rPr>
+        <w:rFonts w:ascii="Symbol" w:hAnsi="Symbol" w:hint="default"/>
+      </w:rPr>
+    </w:lvl>
+    <w:lvl w:ilvl="1" w:tplc="08090003" w:tentative="1">
+      <w:start w:val="1"/>
+      <w:numFmt w:val="bullet"/>
+      <w:lvlText w:val="o"/>
+      <w:lvlJc w:val="left"/>
+      <w:pPr>
+        <w:ind w:left="1440" w:hanging="360"/>
+      </w:pPr>
+      <w:rPr>
+        <w:rFonts w:ascii="Courier New" w:hAnsi="Courier New" w:cs="Courier New" w:hint="default"/>
+      </w:rPr>
+    </w:lvl>
+    <w:lvl w:ilvl="2" w:tplc="08090005" w:tentative="1">
+      <w:start w:val="1"/>
+      <w:numFmt w:val="bullet"/>
+      <w:lvlText w:val=""/>
+      <w:lvlJc w:val="left"/>
+      <w:pPr>
+        <w:ind w:left="2160" w:hanging="360"/>
+      </w:pPr>
+      <w:rPr>
+        <w:rFonts w:ascii="Wingdings" w:hAnsi="Wingdings" w:hint="default"/>
+      </w:rPr>
+    </w:lvl>
+    <w:lvl w:ilvl="3" w:tplc="08090001" w:tentative="1">
+      <w:start w:val="1"/>
+      <w:numFmt w:val="bullet"/>
+      <w:lvlText w:val=""/>
+      <w:lvlJc w:val="left"/>
+      <w:pPr>
+        <w:ind w:left="2880" w:hanging="360"/>
+      </w:pPr>
+      <w:rPr>
+        <w:rFonts w:ascii="Symbol" w:hAnsi="Symbol" w:hint="default"/>
+      </w:rPr>
+    </w:lvl>
+    <w:lvl w:ilvl="4" w:tplc="08090003" w:tentative="1">
+      <w:start w:val="1"/>
+      <w:numFmt w:val="bullet"/>
+      <w:lvlText w:val="o"/>
+      <w:lvlJc w:val="left"/>
+      <w:pPr>
+        <w:ind w:left="3600" w:hanging="360"/>
+      </w:pPr>
+      <w:rPr>
+        <w:rFonts w:ascii="Courier New" w:hAnsi="Courier New" w:cs="Courier New" w:hint="default"/>
+      </w:rPr>
+    </w:lvl>
+    <w:lvl w:ilvl="5" w:tplc="08090005" w:tentative="1">
+      <w:start w:val="1"/>
+      <w:numFmt w:val="bullet"/>
+      <w:lvlText w:val=""/>
+      <w:lvlJc w:val="left"/>
+      <w:pPr>
+        <w:ind w:left="4320" w:hanging="360"/>
+      </w:pPr>
+      <w:rPr>
+        <w:rFonts w:ascii="Wingdings" w:hAnsi="Wingdings" w:hint="default"/>
+      </w:rPr>
+    </w:lvl>
+    <w:lvl w:ilvl="6" w:tplc="08090001" w:tentative="1">
+      <w:start w:val="1"/>
+      <w:numFmt w:val="bullet"/>
+      <w:lvlText w:val=""/>
+      <w:lvlJc w:val="left"/>
+      <w:pPr>
+        <w:ind w:left="5040" w:hanging="360"/>
+      </w:pPr>
+      <w:rPr>
+        <w:rFonts w:ascii="Symbol" w:hAnsi="Symbol" w:hint="default"/>
+      </w:rPr>
+    </w:lvl>
+    <w:lvl w:ilvl="7" w:tplc="08090003" w:tentative="1">
+      <w:start w:val="1"/>
+      <w:numFmt w:val="bullet"/>
+      <w:lvlText w:val="o"/>
+      <w:lvlJc w:val="left"/>
+      <w:pPr>
+        <w:ind w:left="5760" w:hanging="360"/>
+      </w:pPr>
+      <w:rPr>
+        <w:rFonts w:ascii="Courier New" w:hAnsi="Courier New" w:cs="Courier New" w:hint="default"/>
+      </w:rPr>
+    </w:lvl>
+    <w:lvl w:ilvl="8" w:tplc="08090005" w:tentative="1">
+      <w:start w:val="1"/>
+      <w:numFmt w:val="bullet"/>
+      <w:lvlText w:val=""/>
+      <w:lvlJc w:val="left"/>
+      <w:pPr>
+        <w:ind w:left="6480" w:hanging="360"/>
+      </w:pPr>
+      <w:rPr>
+        <w:rFonts w:ascii="Wingdings" w:hAnsi="Wingdings" w:hint="default"/>
+      </w:rPr>
+    </w:lvl>
+  </w:abstractNum>
   <w:num w:numId="1">
+    <w:abstractNumId w:val="1"/>
+  </w:num>
+  <w:num w:numId="2">
     <w:abstractNumId w:val="0"/>
+  </w:num>
+  <w:num w:numId="3">
+    <w:abstractNumId w:val="2"/>
   </w:num>
 </w:numbering>
 </file>
@@ -871,6 +1393,30 @@
       <w:szCs w:val="28"/>
     </w:rPr>
   </w:style>
+  <w:style w:type="paragraph" w:styleId="Heading2">
+    <w:name w:val="heading 2"/>
+    <w:basedOn w:val="Normal"/>
+    <w:next w:val="Normal"/>
+    <w:link w:val="Heading2Char"/>
+    <w:uiPriority w:val="9"/>
+    <w:unhideWhenUsed/>
+    <w:qFormat/>
+    <w:rsid w:val="00FE13E8"/>
+    <w:pPr>
+      <w:keepNext/>
+      <w:keepLines/>
+      <w:spacing w:before="200" w:after="0"/>
+      <w:outlineLvl w:val="1"/>
+    </w:pPr>
+    <w:rPr>
+      <w:rFonts w:asciiTheme="majorHAnsi" w:eastAsiaTheme="majorEastAsia" w:hAnsiTheme="majorHAnsi" w:cstheme="majorBidi"/>
+      <w:b/>
+      <w:bCs/>
+      <w:color w:val="4F81BD" w:themeColor="accent1"/>
+      <w:sz w:val="26"/>
+      <w:szCs w:val="26"/>
+    </w:rPr>
+  </w:style>
   <w:style w:type="character" w:default="1" w:styleId="DefaultParagraphFont">
     <w:name w:val="Default Paragraph Font"/>
     <w:uiPriority w:val="1"/>
@@ -923,6 +1469,21 @@
       <w:ind w:left="720"/>
       <w:contextualSpacing/>
     </w:pPr>
+  </w:style>
+  <w:style w:type="character" w:customStyle="1" w:styleId="Heading2Char">
+    <w:name w:val="Heading 2 Char"/>
+    <w:basedOn w:val="DefaultParagraphFont"/>
+    <w:link w:val="Heading2"/>
+    <w:uiPriority w:val="9"/>
+    <w:rsid w:val="00FE13E8"/>
+    <w:rPr>
+      <w:rFonts w:asciiTheme="majorHAnsi" w:eastAsiaTheme="majorEastAsia" w:hAnsiTheme="majorHAnsi" w:cstheme="majorBidi"/>
+      <w:b/>
+      <w:bCs/>
+      <w:color w:val="4F81BD" w:themeColor="accent1"/>
+      <w:sz w:val="26"/>
+      <w:szCs w:val="26"/>
+    </w:rPr>
   </w:style>
 </w:styles>
 </file>
@@ -1110,6 +1671,30 @@
       <w:szCs w:val="28"/>
     </w:rPr>
   </w:style>
+  <w:style w:type="paragraph" w:styleId="Heading2">
+    <w:name w:val="heading 2"/>
+    <w:basedOn w:val="Normal"/>
+    <w:next w:val="Normal"/>
+    <w:link w:val="Heading2Char"/>
+    <w:uiPriority w:val="9"/>
+    <w:unhideWhenUsed/>
+    <w:qFormat/>
+    <w:rsid w:val="00FE13E8"/>
+    <w:pPr>
+      <w:keepNext/>
+      <w:keepLines/>
+      <w:spacing w:before="200" w:after="0"/>
+      <w:outlineLvl w:val="1"/>
+    </w:pPr>
+    <w:rPr>
+      <w:rFonts w:asciiTheme="majorHAnsi" w:eastAsiaTheme="majorEastAsia" w:hAnsiTheme="majorHAnsi" w:cstheme="majorBidi"/>
+      <w:b/>
+      <w:bCs/>
+      <w:color w:val="4F81BD" w:themeColor="accent1"/>
+      <w:sz w:val="26"/>
+      <w:szCs w:val="26"/>
+    </w:rPr>
+  </w:style>
   <w:style w:type="character" w:default="1" w:styleId="DefaultParagraphFont">
     <w:name w:val="Default Paragraph Font"/>
     <w:uiPriority w:val="1"/>
@@ -1162,6 +1747,21 @@
       <w:ind w:left="720"/>
       <w:contextualSpacing/>
     </w:pPr>
+  </w:style>
+  <w:style w:type="character" w:customStyle="1" w:styleId="Heading2Char">
+    <w:name w:val="Heading 2 Char"/>
+    <w:basedOn w:val="DefaultParagraphFont"/>
+    <w:link w:val="Heading2"/>
+    <w:uiPriority w:val="9"/>
+    <w:rsid w:val="00FE13E8"/>
+    <w:rPr>
+      <w:rFonts w:asciiTheme="majorHAnsi" w:eastAsiaTheme="majorEastAsia" w:hAnsiTheme="majorHAnsi" w:cstheme="majorBidi"/>
+      <w:b/>
+      <w:bCs/>
+      <w:color w:val="4F81BD" w:themeColor="accent1"/>
+      <w:sz w:val="26"/>
+      <w:szCs w:val="26"/>
+    </w:rPr>
   </w:style>
 </w:styles>
 </file>

</xml_diff>